<commit_message>
Fixing some mistakes, added some ideas.
sorted out the SPAG. Added a few ideas of mine as well.  Jobs breifly described and intellectual learning.
</commit_message>
<xml_diff>
--- a/Design/General/General Design Notes.docx
+++ b/Design/General/General Design Notes.docx
@@ -1663,25 +1663,99 @@
           <w:sz w:val="24"/>
           <w:szCs w:val="24"/>
         </w:rPr>
-        <w:t xml:space="preserve">All countries would need a form of trade, economy or way to thrive otherwise </w:t>
-      </w:r>
-      <w:proofErr w:type="spellStart"/>
-      <w:r>
-        <w:rPr>
-          <w:rFonts w:ascii="Helvetica" w:hAnsi="Helvetica" w:cs="Helvetica"/>
-          <w:sz w:val="24"/>
-          <w:szCs w:val="24"/>
-        </w:rPr>
-        <w:t>its</w:t>
-      </w:r>
-      <w:proofErr w:type="spellEnd"/>
-      <w:r>
-        <w:rPr>
-          <w:rFonts w:ascii="Helvetica" w:hAnsi="Helvetica" w:cs="Helvetica"/>
-          <w:sz w:val="24"/>
-          <w:szCs w:val="24"/>
-        </w:rPr>
-        <w:t xml:space="preserve"> going to be difficult to survive in the harsh reality of the world. Other nations will be more power and successful. Players could follow in suit and sell more items and need resource to climb the graph.</w:t>
+        <w:t>All countries would need a form of trade, economy or way to thrive otherwise it</w:t>
+      </w:r>
+      <w:r>
+        <w:rPr>
+          <w:rFonts w:ascii="Helvetica" w:hAnsi="Helvetica" w:cs="Helvetica"/>
+          <w:sz w:val="24"/>
+          <w:szCs w:val="24"/>
+        </w:rPr>
+        <w:t>’</w:t>
+      </w:r>
+      <w:r>
+        <w:rPr>
+          <w:rFonts w:ascii="Helvetica" w:hAnsi="Helvetica" w:cs="Helvetica"/>
+          <w:sz w:val="24"/>
+          <w:szCs w:val="24"/>
+        </w:rPr>
+        <w:t>s going to be difficult to survive in the harsh reality of the world. Other nations will be more power and successful. Players could follow in suit and sell more items and need resource to climb the graph.</w:t>
+      </w:r>
+    </w:p>
+    <w:p>
+      <w:pPr>
+        <w:pStyle w:val="ListParagraph"/>
+        <w:widowControl w:val="0"/>
+        <w:numPr>
+          <w:ilvl w:val="0"/>
+          <w:numId w:val="14"/>
+        </w:numPr>
+        <w:autoSpaceDE w:val="0"/>
+        <w:autoSpaceDN w:val="0"/>
+        <w:adjustRightInd w:val="0"/>
+        <w:spacing w:line="288" w:lineRule="auto"/>
+        <w:rPr>
+          <w:rFonts w:ascii="Helvetica" w:hAnsi="Helvetica" w:cs="Helvetica"/>
+          <w:sz w:val="24"/>
+          <w:szCs w:val="24"/>
+        </w:rPr>
+      </w:pPr>
+      <w:r>
+        <w:rPr>
+          <w:rFonts w:ascii="Helvetica" w:hAnsi="Helvetica" w:cs="Helvetica"/>
+          <w:sz w:val="24"/>
+          <w:szCs w:val="24"/>
+        </w:rPr>
+        <w:t>Countries must make a stable way to control this system otherwise they could fail to succeed and come into massive problems. As the more money you pump into the system the less the money is worth. Therefore, creating a special way for the AI to control it would be easiest and the most efficient method.</w:t>
+      </w:r>
+    </w:p>
+    <w:p>
+      <w:pPr>
+        <w:widowControl w:val="0"/>
+        <w:autoSpaceDE w:val="0"/>
+        <w:autoSpaceDN w:val="0"/>
+        <w:adjustRightInd w:val="0"/>
+        <w:spacing w:line="288" w:lineRule="auto"/>
+        <w:rPr>
+          <w:rFonts w:ascii="Helvetica" w:hAnsi="Helvetica" w:cs="Helvetica"/>
+          <w:sz w:val="24"/>
+          <w:szCs w:val="24"/>
+        </w:rPr>
+      </w:pPr>
+      <w:r>
+        <w:rPr>
+          <w:rFonts w:ascii="Helvetica" w:hAnsi="Helvetica" w:cs="Helvetica"/>
+          <w:sz w:val="24"/>
+          <w:szCs w:val="24"/>
+        </w:rPr>
+        <w:t>Jobs:</w:t>
+      </w:r>
+    </w:p>
+    <w:p>
+      <w:pPr>
+        <w:pStyle w:val="ListParagraph"/>
+        <w:widowControl w:val="0"/>
+        <w:numPr>
+          <w:ilvl w:val="0"/>
+          <w:numId w:val="15"/>
+        </w:numPr>
+        <w:autoSpaceDE w:val="0"/>
+        <w:autoSpaceDN w:val="0"/>
+        <w:adjustRightInd w:val="0"/>
+        <w:spacing w:line="288" w:lineRule="auto"/>
+        <w:rPr>
+          <w:rFonts w:ascii="Helvetica" w:hAnsi="Helvetica" w:cs="Helvetica"/>
+          <w:sz w:val="24"/>
+          <w:szCs w:val="24"/>
+        </w:rPr>
+      </w:pPr>
+      <w:r>
+        <w:rPr>
+          <w:rFonts w:ascii="Helvetica" w:hAnsi="Helvetica" w:cs="Helvetica"/>
+          <w:sz w:val="24"/>
+          <w:szCs w:val="24"/>
+        </w:rPr>
+        <w:t>Does your character have the key roles to work in this job? Is the intellectual of the character high enough. What sort of pay is there? Is this person reputable. All these things make you the person for the job. Making you intellect, strength and other aspects could be implemented to make the game more difficult and more realistic for the players. As this could be a proper experience.</w:t>
       </w:r>
     </w:p>
     <w:sectPr>
@@ -2979,6 +3053,119 @@
       </w:pPr>
       <w:rPr>
         <w:rFonts w:ascii="Wingdings" w:hAnsi="Wingdings" w:cs="Wingdings" w:hint="default"/>
+      </w:rPr>
+    </w:lvl>
+  </w:abstractNum>
+  <w:abstractNum w:abstractNumId="14" w15:restartNumberingAfterBreak="0">
+    <w:nsid w:val="7D1B4222"/>
+    <w:multiLevelType w:val="hybridMultilevel"/>
+    <w:tmpl w:val="9656D7BE"/>
+    <w:lvl w:ilvl="0" w:tplc="08090001">
+      <w:start w:val="1"/>
+      <w:numFmt w:val="bullet"/>
+      <w:lvlText w:val=""/>
+      <w:lvlJc w:val="left"/>
+      <w:pPr>
+        <w:ind w:left="720" w:hanging="360"/>
+      </w:pPr>
+      <w:rPr>
+        <w:rFonts w:ascii="Symbol" w:hAnsi="Symbol" w:cs="Symbol" w:hint="default"/>
+      </w:rPr>
+    </w:lvl>
+    <w:lvl w:ilvl="1" w:tplc="08090003" w:tentative="1">
+      <w:start w:val="1"/>
+      <w:numFmt w:val="bullet"/>
+      <w:lvlText w:val="o"/>
+      <w:lvlJc w:val="left"/>
+      <w:pPr>
+        <w:ind w:left="1440" w:hanging="360"/>
+      </w:pPr>
+      <w:rPr>
+        <w:rFonts w:ascii="Courier New" w:hAnsi="Courier New" w:cs="Courier New" w:hint="default"/>
+      </w:rPr>
+    </w:lvl>
+    <w:lvl w:ilvl="2" w:tplc="08090005" w:tentative="1">
+      <w:start w:val="1"/>
+      <w:numFmt w:val="bullet"/>
+      <w:lvlText w:val=""/>
+      <w:lvlJc w:val="left"/>
+      <w:pPr>
+        <w:ind w:left="2160" w:hanging="360"/>
+      </w:pPr>
+      <w:rPr>
+        <w:rFonts w:ascii="Wingdings" w:hAnsi="Wingdings" w:hint="default"/>
+      </w:rPr>
+    </w:lvl>
+    <w:lvl w:ilvl="3" w:tplc="08090001" w:tentative="1">
+      <w:start w:val="1"/>
+      <w:numFmt w:val="bullet"/>
+      <w:lvlText w:val=""/>
+      <w:lvlJc w:val="left"/>
+      <w:pPr>
+        <w:ind w:left="2880" w:hanging="360"/>
+      </w:pPr>
+      <w:rPr>
+        <w:rFonts w:ascii="Symbol" w:hAnsi="Symbol" w:hint="default"/>
+      </w:rPr>
+    </w:lvl>
+    <w:lvl w:ilvl="4" w:tplc="08090003" w:tentative="1">
+      <w:start w:val="1"/>
+      <w:numFmt w:val="bullet"/>
+      <w:lvlText w:val="o"/>
+      <w:lvlJc w:val="left"/>
+      <w:pPr>
+        <w:ind w:left="3600" w:hanging="360"/>
+      </w:pPr>
+      <w:rPr>
+        <w:rFonts w:ascii="Courier New" w:hAnsi="Courier New" w:cs="Courier New" w:hint="default"/>
+      </w:rPr>
+    </w:lvl>
+    <w:lvl w:ilvl="5" w:tplc="08090005" w:tentative="1">
+      <w:start w:val="1"/>
+      <w:numFmt w:val="bullet"/>
+      <w:lvlText w:val=""/>
+      <w:lvlJc w:val="left"/>
+      <w:pPr>
+        <w:ind w:left="4320" w:hanging="360"/>
+      </w:pPr>
+      <w:rPr>
+        <w:rFonts w:ascii="Wingdings" w:hAnsi="Wingdings" w:hint="default"/>
+      </w:rPr>
+    </w:lvl>
+    <w:lvl w:ilvl="6" w:tplc="08090001" w:tentative="1">
+      <w:start w:val="1"/>
+      <w:numFmt w:val="bullet"/>
+      <w:lvlText w:val=""/>
+      <w:lvlJc w:val="left"/>
+      <w:pPr>
+        <w:ind w:left="5040" w:hanging="360"/>
+      </w:pPr>
+      <w:rPr>
+        <w:rFonts w:ascii="Symbol" w:hAnsi="Symbol" w:hint="default"/>
+      </w:rPr>
+    </w:lvl>
+    <w:lvl w:ilvl="7" w:tplc="08090003" w:tentative="1">
+      <w:start w:val="1"/>
+      <w:numFmt w:val="bullet"/>
+      <w:lvlText w:val="o"/>
+      <w:lvlJc w:val="left"/>
+      <w:pPr>
+        <w:ind w:left="5760" w:hanging="360"/>
+      </w:pPr>
+      <w:rPr>
+        <w:rFonts w:ascii="Courier New" w:hAnsi="Courier New" w:cs="Courier New" w:hint="default"/>
+      </w:rPr>
+    </w:lvl>
+    <w:lvl w:ilvl="8" w:tplc="08090005" w:tentative="1">
+      <w:start w:val="1"/>
+      <w:numFmt w:val="bullet"/>
+      <w:lvlText w:val=""/>
+      <w:lvlJc w:val="left"/>
+      <w:pPr>
+        <w:ind w:left="6480" w:hanging="360"/>
+      </w:pPr>
+      <w:rPr>
+        <w:rFonts w:ascii="Wingdings" w:hAnsi="Wingdings" w:hint="default"/>
       </w:rPr>
     </w:lvl>
   </w:abstractNum>
@@ -3023,6 +3210,9 @@
   </w:num>
   <w:num w:numId="14">
     <w:abstractNumId w:val="11"/>
+  </w:num>
+  <w:num w:numId="15">
+    <w:abstractNumId w:val="14"/>
   </w:num>
 </w:numbering>
 </file>

</xml_diff>